<commit_message>
Update Mobile Application fundamentals - draft#1.docx
</commit_message>
<xml_diff>
--- a/Mobile Application fundamentals - draft#1.docx
+++ b/Mobile Application fundamentals - draft#1.docx
@@ -44,8 +44,6 @@
         </w:rPr>
         <w:t>F</w:t>
       </w:r>
-      <w:bookmarkStart w:id="0" w:name="_GoBack"/>
-      <w:bookmarkEnd w:id="0"/>
       <w:r>
         <w:rPr>
           <w:rFonts w:ascii="Helvetica" w:eastAsia="Times New Roman" w:hAnsi="Helvetica" w:cs="Times New Roman"/>
@@ -324,14 +322,7 @@
           <w:rFonts w:ascii="Helvetica" w:eastAsia="Times New Roman" w:hAnsi="Helvetica" w:cs="Times New Roman"/>
           <w:color w:val="24292E"/>
         </w:rPr>
-        <w:t>Configure</w:t>
-      </w:r>
-      <w:r>
-        <w:rPr>
-          <w:rFonts w:ascii="Helvetica" w:eastAsia="Times New Roman" w:hAnsi="Helvetica" w:cs="Times New Roman"/>
-          <w:color w:val="24292E"/>
-        </w:rPr>
-        <w:t xml:space="preserve"> destination list screen</w:t>
+        <w:t>Configure destination list screen</w:t>
       </w:r>
     </w:p>
     <w:p>
@@ -373,21 +364,7 @@
           <w:rFonts w:ascii="Helvetica" w:eastAsia="Times New Roman" w:hAnsi="Helvetica" w:cs="Times New Roman"/>
           <w:color w:val="24292E"/>
         </w:rPr>
-        <w:t>Configure item-stream with data-</w:t>
-      </w:r>
-      <w:r>
-        <w:rPr>
-          <w:rFonts w:ascii="Helvetica" w:eastAsia="Times New Roman" w:hAnsi="Helvetica" w:cs="Times New Roman"/>
-          <w:color w:val="24292E"/>
-        </w:rPr>
-        <w:t>item.</w:t>
-      </w:r>
-      <w:r>
-        <w:rPr>
-          <w:rFonts w:ascii="Helvetica" w:eastAsia="Times New Roman" w:hAnsi="Helvetica" w:cs="Times New Roman"/>
-          <w:color w:val="24292E"/>
-        </w:rPr>
-        <w:t xml:space="preserve"> based on incidents table</w:t>
+        <w:t>Configure item-stream with data-item. based on incidents table</w:t>
       </w:r>
     </w:p>
     <w:p>
@@ -487,7 +464,21 @@
           <w:rFonts w:ascii="Helvetica" w:eastAsia="Times New Roman" w:hAnsi="Helvetica" w:cs="Times New Roman"/>
           <w:color w:val="24292E"/>
         </w:rPr>
-        <w:t> on left time)</w:t>
+        <w:t xml:space="preserve"> on </w:t>
+      </w:r>
+      <w:r>
+        <w:rPr>
+          <w:rFonts w:ascii="Helvetica" w:eastAsia="Times New Roman" w:hAnsi="Helvetica" w:cs="Times New Roman"/>
+          <w:color w:val="24292E"/>
+        </w:rPr>
+        <w:t>free</w:t>
+      </w:r>
+      <w:r>
+        <w:rPr>
+          <w:rFonts w:ascii="Helvetica" w:eastAsia="Times New Roman" w:hAnsi="Helvetica" w:cs="Times New Roman"/>
+          <w:color w:val="24292E"/>
+        </w:rPr>
+        <w:t xml:space="preserve"> time)</w:t>
       </w:r>
     </w:p>
     <w:p>
@@ -600,14 +591,7 @@
           <w:rFonts w:ascii="Helvetica" w:eastAsia="Times New Roman" w:hAnsi="Helvetica" w:cs="Times New Roman"/>
           <w:color w:val="24292E"/>
         </w:rPr>
-        <w:t xml:space="preserve">Step by step </w:t>
-      </w:r>
-      <w:r>
-        <w:rPr>
-          <w:rFonts w:ascii="Helvetica" w:eastAsia="Times New Roman" w:hAnsi="Helvetica" w:cs="Times New Roman"/>
-          <w:color w:val="24292E"/>
-        </w:rPr>
-        <w:t>guide</w:t>
+        <w:t>Step by step guide</w:t>
       </w:r>
     </w:p>
     <w:p>
@@ -628,21 +612,7 @@
           <w:rFonts w:ascii="Helvetica" w:eastAsia="Times New Roman" w:hAnsi="Helvetica" w:cs="Times New Roman"/>
           <w:color w:val="24292E"/>
         </w:rPr>
-        <w:t xml:space="preserve">Application elements map and elements </w:t>
-      </w:r>
-      <w:r>
-        <w:rPr>
-          <w:rFonts w:ascii="Helvetica" w:eastAsia="Times New Roman" w:hAnsi="Helvetica" w:cs="Times New Roman"/>
-          <w:color w:val="24292E"/>
-        </w:rPr>
-        <w:t>creation</w:t>
-      </w:r>
-      <w:r>
-        <w:rPr>
-          <w:rFonts w:ascii="Helvetica" w:eastAsia="Times New Roman" w:hAnsi="Helvetica" w:cs="Times New Roman"/>
-          <w:color w:val="24292E"/>
-        </w:rPr>
-        <w:t xml:space="preserve"> order</w:t>
+        <w:t>Application elements map and elements creation order</w:t>
       </w:r>
     </w:p>
     <w:p>
@@ -684,22 +654,10 @@
           <w:rFonts w:ascii="Helvetica" w:eastAsia="Times New Roman" w:hAnsi="Helvetica" w:cs="Times New Roman"/>
           <w:color w:val="24292E"/>
         </w:rPr>
-        <w:t xml:space="preserve">data set - </w:t>
-      </w:r>
-      <w:r>
-        <w:rPr>
-          <w:rFonts w:ascii="Helvetica" w:eastAsia="Times New Roman" w:hAnsi="Helvetica" w:cs="Times New Roman"/>
-          <w:color w:val="24292E"/>
-        </w:rPr>
-        <w:t>scoped up</w:t>
-      </w:r>
-      <w:r>
-        <w:rPr>
-          <w:rFonts w:ascii="Helvetica" w:eastAsia="Times New Roman" w:hAnsi="Helvetica" w:cs="Times New Roman"/>
-          <w:color w:val="24292E"/>
-        </w:rPr>
-        <w:t xml:space="preserve"> data.</w:t>
-      </w:r>
+        <w:t>data set - scoped up data.</w:t>
+      </w:r>
+      <w:bookmarkStart w:id="0" w:name="_GoBack"/>
+      <w:bookmarkEnd w:id="0"/>
     </w:p>
     <w:p/>
     <w:sectPr>

</xml_diff>